<commit_message>
Methods and Results of data exploration
</commit_message>
<xml_diff>
--- a/Report.docx
+++ b/Report.docx
@@ -81,7 +81,7 @@
         <w:pStyle w:val="BodyText"/>
       </w:pPr>
       <w:r>
-        <w:t xml:space="preserve">An article used data from FBI and a self-reported survey to analysis the association between hate crime (outcome) and different variables (potential predictors). The author concluded that the income inequality was the most significant predictor of hate crime. In this project, we would like to use the author’s data to build our own model and check if the author’s conclusion was correct. Potential predictors included level of state unemployment (low/high), level of state urbanization (high/low), median household income per state, percentage of adults (&gt;25 yrs.) with a high school degree, percentage of population that are not US citizens, percentage of population that are non-white, Gini index that measuring income inequality (range 0-100).</w:t>
+        <w:t xml:space="preserve">An article used data from FBI and a self-reported survey to analysis the association between hate crime rates (outcome) and different variables (potential predictors). The author concluded that the income inequality was the most significant predictor of hate crime. In this project, our goal is to use the author’s data to build our own model and check if the author’s conclusion is correct. Potential predictors include level of state unemployment (low/high), level of state urbanization (high/low), median household income per state, percentage of adults (&gt;25 yrs.) with a high school degree, percentage of population that are not US citizens, percentage of population that are non-white, Gini index that measuring income inequality (range 0-100).</w:t>
       </w:r>
     </w:p>
     <w:p>
@@ -106,6 +106,191 @@
     </w:p>
     <w:p>
       <w:pPr>
+        <w:pStyle w:val="FirstParagraph"/>
+      </w:pPr>
+      <w:r>
+        <w:t xml:space="preserve">There are 8 variables in the dataset. Numerical variables are:</w:t>
+      </w:r>
+      <w:r>
+        <w:t xml:space="preserve"> </w:t>
+      </w:r>
+      <w:r>
+        <w:rPr>
+          <w:rStyle w:val="VerbatimChar"/>
+        </w:rPr>
+        <w:t xml:space="preserve">hate_crimes_per_100k_splc</w:t>
+      </w:r>
+      <w:r>
+        <w:t xml:space="preserve">,</w:t>
+      </w:r>
+      <w:r>
+        <w:t xml:space="preserve"> </w:t>
+      </w:r>
+      <w:r>
+        <w:rPr>
+          <w:rStyle w:val="VerbatimChar"/>
+        </w:rPr>
+        <w:t xml:space="preserve">median_household_income</w:t>
+      </w:r>
+      <w:r>
+        <w:t xml:space="preserve">,</w:t>
+      </w:r>
+      <w:r>
+        <w:t xml:space="preserve"> </w:t>
+      </w:r>
+      <w:r>
+        <w:rPr>
+          <w:rStyle w:val="VerbatimChar"/>
+        </w:rPr>
+        <w:t xml:space="preserve">perc_population_with_high_school_degree</w:t>
+      </w:r>
+      <w:r>
+        <w:t xml:space="preserve">,</w:t>
+      </w:r>
+      <w:r>
+        <w:t xml:space="preserve"> </w:t>
+      </w:r>
+      <w:r>
+        <w:rPr>
+          <w:rStyle w:val="VerbatimChar"/>
+        </w:rPr>
+        <w:t xml:space="preserve">perc_non_citizen</w:t>
+      </w:r>
+      <w:r>
+        <w:t xml:space="preserve">,</w:t>
+      </w:r>
+      <w:r>
+        <w:t xml:space="preserve"> </w:t>
+      </w:r>
+      <w:r>
+        <w:rPr>
+          <w:rStyle w:val="VerbatimChar"/>
+        </w:rPr>
+        <w:t xml:space="preserve">gini_index</w:t>
+      </w:r>
+      <w:r>
+        <w:t xml:space="preserve">, and</w:t>
+      </w:r>
+      <w:r>
+        <w:t xml:space="preserve"> </w:t>
+      </w:r>
+      <w:r>
+        <w:rPr>
+          <w:rStyle w:val="VerbatimChar"/>
+        </w:rPr>
+        <w:t xml:space="preserve">perc_non_white</w:t>
+      </w:r>
+      <w:r>
+        <w:t xml:space="preserve">, while categorical variables include:</w:t>
+      </w:r>
+      <w:r>
+        <w:t xml:space="preserve"> </w:t>
+      </w:r>
+      <w:r>
+        <w:rPr>
+          <w:rStyle w:val="VerbatimChar"/>
+        </w:rPr>
+        <w:t xml:space="preserve">unemployment</w:t>
+      </w:r>
+      <w:r>
+        <w:t xml:space="preserve">, and</w:t>
+      </w:r>
+      <w:r>
+        <w:t xml:space="preserve"> </w:t>
+      </w:r>
+      <w:r>
+        <w:rPr>
+          <w:rStyle w:val="VerbatimChar"/>
+        </w:rPr>
+        <w:t xml:space="preserve">urbanization</w:t>
+      </w:r>
+      <w:r>
+        <w:t xml:space="preserve">. Both categorical variables contain two level: low, and high. All coding process was done by using RStudio.</w:t>
+      </w:r>
+    </w:p>
+    <w:p>
+      <w:pPr>
+        <w:pStyle w:val="BodyText"/>
+      </w:pPr>
+      <w:r>
+        <w:t xml:space="preserve">First, generated a descriptive statistics table to observe the data. Obtained mean, standard deviation (SD), median, 25% quantile (Q1), 75% quantile (Q3), minimum value, maximum value, and count of missing values for each numerical variable. For categorical variables, obtained count of each level, and count of missing values.</w:t>
+      </w:r>
+    </w:p>
+    <w:p>
+      <w:pPr>
+        <w:pStyle w:val="BodyText"/>
+      </w:pPr>
+      <w:r>
+        <w:t xml:space="preserve">Second, generated density plot of outcome to show its distribution by using</w:t>
+      </w:r>
+      <w:r>
+        <w:t xml:space="preserve"> </w:t>
+      </w:r>
+      <w:r>
+        <w:rPr>
+          <w:rStyle w:val="VerbatimChar"/>
+        </w:rPr>
+        <w:t xml:space="preserve">ggplot</w:t>
+      </w:r>
+      <w:r>
+        <w:t xml:space="preserve"> </w:t>
+      </w:r>
+      <w:r>
+        <w:t xml:space="preserve">function. Used</w:t>
+      </w:r>
+      <w:r>
+        <w:t xml:space="preserve"> </w:t>
+      </w:r>
+      <w:r>
+        <w:rPr>
+          <w:rStyle w:val="VerbatimChar"/>
+        </w:rPr>
+        <w:t xml:space="preserve">boxcox</w:t>
+      </w:r>
+      <w:r>
+        <w:t xml:space="preserve"> </w:t>
+      </w:r>
+      <w:r>
+        <w:t xml:space="preserve">function to find the optimal transformation of the outcome, then double-checked the distribution of transformed outcome.</w:t>
+      </w:r>
+    </w:p>
+    <w:p>
+      <w:pPr>
+        <w:pStyle w:val="BodyText"/>
+      </w:pPr>
+      <w:r>
+        <w:t xml:space="preserve">Finally, generated a sacatter plot of</w:t>
+      </w:r>
+      <w:r>
+        <w:t xml:space="preserve"> </w:t>
+      </w:r>
+      <w:r>
+        <w:rPr>
+          <w:rStyle w:val="VerbatimChar"/>
+        </w:rPr>
+        <w:t xml:space="preserve">hate_crimes_per_100k_splc</w:t>
+      </w:r>
+      <w:r>
+        <w:t xml:space="preserve"> </w:t>
+      </w:r>
+      <w:r>
+        <w:t xml:space="preserve">versus</w:t>
+      </w:r>
+      <w:r>
+        <w:t xml:space="preserve"> </w:t>
+      </w:r>
+      <w:r>
+        <w:rPr>
+          <w:rStyle w:val="VerbatimChar"/>
+        </w:rPr>
+        <w:t xml:space="preserve">state</w:t>
+      </w:r>
+      <w:r>
+        <w:t xml:space="preserve">, from low hate crime rate to high crime rate, so we could observe any potential outliers.</w:t>
+      </w:r>
+    </w:p>
+    <w:p>
+      <w:pPr>
         <w:pStyle w:val="Heading3"/>
       </w:pPr>
       <w:bookmarkStart w:id="25" w:name="modeling"/>
@@ -143,6 +328,116 @@
         <w:t xml:space="preserve">Data Exploration</w:t>
       </w:r>
       <w:bookmarkEnd w:id="28"/>
+    </w:p>
+    <w:p>
+      <w:pPr>
+        <w:pStyle w:val="FirstParagraph"/>
+      </w:pPr>
+      <w:r>
+        <w:t xml:space="preserve">The table showed that there were 4 NA’s in variable</w:t>
+      </w:r>
+      <w:r>
+        <w:t xml:space="preserve"> </w:t>
+      </w:r>
+      <w:r>
+        <w:rPr>
+          <w:rStyle w:val="VerbatimChar"/>
+        </w:rPr>
+        <w:t xml:space="preserve">hate_crimes_per_100k_splc</w:t>
+      </w:r>
+      <w:r>
+        <w:t xml:space="preserve"> </w:t>
+      </w:r>
+      <w:r>
+        <w:t xml:space="preserve">and 3 NA’s in variable</w:t>
+      </w:r>
+      <w:r>
+        <w:t xml:space="preserve"> </w:t>
+      </w:r>
+      <w:r>
+        <w:rPr>
+          <w:rStyle w:val="VerbatimChar"/>
+        </w:rPr>
+        <w:t xml:space="preserve">perc_non_citizen</w:t>
+      </w:r>
+      <w:r>
+        <w:t xml:space="preserve">. The</w:t>
+      </w:r>
+      <w:r>
+        <w:t xml:space="preserve"> </w:t>
+      </w:r>
+      <w:r>
+        <w:rPr>
+          <w:rStyle w:val="VerbatimChar"/>
+        </w:rPr>
+        <w:t xml:space="preserve">low</w:t>
+      </w:r>
+      <w:r>
+        <w:t xml:space="preserve"> </w:t>
+      </w:r>
+      <w:r>
+        <w:t xml:space="preserve">level of</w:t>
+      </w:r>
+      <w:r>
+        <w:t xml:space="preserve"> </w:t>
+      </w:r>
+      <w:r>
+        <w:rPr>
+          <w:rStyle w:val="VerbatimChar"/>
+        </w:rPr>
+        <w:t xml:space="preserve">unemployment</w:t>
+      </w:r>
+      <w:r>
+        <w:t xml:space="preserve"> </w:t>
+      </w:r>
+      <w:r>
+        <w:t xml:space="preserve">and</w:t>
+      </w:r>
+      <w:r>
+        <w:t xml:space="preserve"> </w:t>
+      </w:r>
+      <w:r>
+        <w:rPr>
+          <w:rStyle w:val="VerbatimChar"/>
+        </w:rPr>
+        <w:t xml:space="preserve">urbanization</w:t>
+      </w:r>
+      <w:r>
+        <w:t xml:space="preserve"> </w:t>
+      </w:r>
+      <w:r>
+        <w:t xml:space="preserve">were about 50% across 51 states. The distribution of outcome varibale was highly skewed to right. The box-cox transformation indicated that a natural logarithm transformation should be applied to the outcome variable. The distribution of transformed outcome variable was approximately normal. The scatter plot indicated that data from</w:t>
+      </w:r>
+      <w:r>
+        <w:t xml:space="preserve"> </w:t>
+      </w:r>
+      <w:r>
+        <w:rPr>
+          <w:rStyle w:val="VerbatimChar"/>
+        </w:rPr>
+        <w:t xml:space="preserve">District of Columbia</w:t>
+      </w:r>
+      <w:r>
+        <w:t xml:space="preserve"> </w:t>
+      </w:r>
+      <w:r>
+        <w:t xml:space="preserve">and</w:t>
+      </w:r>
+      <w:r>
+        <w:t xml:space="preserve"> </w:t>
+      </w:r>
+      <w:r>
+        <w:rPr>
+          <w:rStyle w:val="VerbatimChar"/>
+        </w:rPr>
+        <w:t xml:space="preserve">Oregon</w:t>
+      </w:r>
+      <w:r>
+        <w:t xml:space="preserve"> </w:t>
+      </w:r>
+      <w:r>
+        <w:t xml:space="preserve">could be potential outliers.</w:t>
+      </w:r>
     </w:p>
     <w:p>
       <w:pPr>

</xml_diff>

<commit_message>
Finished Introduction, Added In text Citations
</commit_message>
<xml_diff>
--- a/Report.docx
+++ b/Report.docx
@@ -43,37 +43,61 @@
         <w:pStyle w:val="FirstParagraph"/>
       </w:pPr>
       <w:r>
-        <w:t xml:space="preserve">Hate crime is a type of offense based on discrimination. Offender of a hate crime is motivated in whole or in part by his/her bias against a race, disability, ethnicity, gender, religion, sexual orientation, or gender identity (</w:t>
+        <w:t xml:space="preserve">Hate crimes in the United States has become a severe problem and their occurrence has been rising in recent years</w:t>
+      </w:r>
+      <w:r>
+        <w:t xml:space="preserve"> </w:t>
       </w:r>
       <w:hyperlink r:id="rId22">
         <w:r>
           <w:rPr>
             <w:rStyle w:val="Hyperlink"/>
           </w:rPr>
-          <w:t xml:space="preserve">https://www.fbi.gov/investigate/civil-rights/hate-crimes</w:t>
+          <w:t xml:space="preserve">[1]</w:t>
         </w:r>
       </w:hyperlink>
       <w:r>
-        <w:t xml:space="preserve">).</w:t>
-      </w:r>
-    </w:p>
-    <w:p>
-      <w:pPr>
-        <w:pStyle w:val="BodyText"/>
-      </w:pPr>
-      <w:r>
-        <w:t xml:space="preserve">Since hate crimes have a significant effect to families and communities compare to most type of crimes, they become the highest priority of the FBI’s civil rights program (</w:t>
-      </w:r>
-      <w:hyperlink r:id="rId22">
+        <w:t xml:space="preserve">. According to the FBI, a hate crime is a</w:t>
+      </w:r>
+      <w:r>
+        <w:t xml:space="preserve"> </w:t>
+      </w:r>
+      <w:r>
+        <w:t xml:space="preserve">“</w:t>
+      </w:r>
+      <w:r>
+        <w:t xml:space="preserve">criminal offense against a person or property motivated in whole or in part by an offender’s bias against a race, religion, disability, sexual orientation, ethnicity, gender, or gender identity.</w:t>
+      </w:r>
+      <w:r>
+        <w:t xml:space="preserve">”</w:t>
+      </w:r>
+      <w:hyperlink r:id="rId23">
         <w:r>
           <w:rPr>
             <w:rStyle w:val="Hyperlink"/>
           </w:rPr>
-          <w:t xml:space="preserve">https://www.fbi.gov/investigate/civil-rights/hate-crimes</w:t>
+          <w:t xml:space="preserve">[2]</w:t>
         </w:r>
       </w:hyperlink>
       <w:r>
-        <w:t xml:space="preserve">).</w:t>
+        <w:t xml:space="preserve"> </w:t>
+      </w:r>
+      <w:r>
+        <w:t xml:space="preserve">These types of crimes can have lasting impact and cause devastating effects to people due to the horrific nature of the crimes, which is why they are the highest priority of the FBI’s civil rights program</w:t>
+      </w:r>
+      <w:r>
+        <w:t xml:space="preserve"> </w:t>
+      </w:r>
+      <w:hyperlink r:id="rId23">
+        <w:r>
+          <w:rPr>
+            <w:rStyle w:val="Hyperlink"/>
+          </w:rPr>
+          <w:t xml:space="preserve">[2]</w:t>
+        </w:r>
+      </w:hyperlink>
+      <w:r>
+        <w:t xml:space="preserve">.</w:t>
       </w:r>
     </w:p>
     <w:p>
@@ -81,28 +105,56 @@
         <w:pStyle w:val="BodyText"/>
       </w:pPr>
       <w:r>
-        <w:t xml:space="preserve">An article used data from FBI and a self-reported survey to analysis the association between hate crime rates (outcome) and different variables (potential predictors). The author concluded that the income inequality was the most significant predictor of hate crime. In this project, our goal is to use the author’s data to build our own model and check if the author’s conclusion is correct. Potential predictors include level of state unemployment (low/high), level of state urbanization (high/low), median household income per state, percentage of adults (&gt;25 yrs.) with a high school degree, percentage of population that are not US citizens, percentage of population that are non-white, Gini index that measuring income inequality (range 0-100).</w:t>
+        <w:t xml:space="preserve">A previous study used data from FBI and a self-reported survey to analysis the association between hate crime rates (outcome) and different variables (potential predictors)</w:t>
+      </w:r>
+      <w:r>
+        <w:t xml:space="preserve"> </w:t>
+      </w:r>
+      <w:hyperlink r:id="rId24">
+        <w:r>
+          <w:rPr>
+            <w:rStyle w:val="Hyperlink"/>
+          </w:rPr>
+          <w:t xml:space="preserve">[3]</w:t>
+        </w:r>
+      </w:hyperlink>
+      <w:r>
+        <w:t xml:space="preserve">. The author concluded that the income inequality was the most significant predictor of hate crime</w:t>
+      </w:r>
+      <w:r>
+        <w:t xml:space="preserve"> </w:t>
+      </w:r>
+      <w:hyperlink r:id="rId24">
+        <w:r>
+          <w:rPr>
+            <w:rStyle w:val="Hyperlink"/>
+          </w:rPr>
+          <w:t xml:space="preserve">[3]</w:t>
+        </w:r>
+      </w:hyperlink>
+      <w:r>
+        <w:t xml:space="preserve">. In this project, our goal is to use the author’s data to build our own model and check if the author’s conclusion is correct as well as assess if any other factors may play a role in hate crime occurrence. Potential predictors include level of state unemployment (low/high), level of state urbanization (high/low), median household income per state, percentage of adults (&gt;25 yrs.) with a high school degree, percentage of population that are not US citizens, percentage of population that are non-white, Gini index that measuring income inequality (range 0-100). Finding out what factors play a role in the occurrence of hate crimes may be able to help us curb the incidence of these horrible crimes in the United States.</w:t>
       </w:r>
     </w:p>
     <w:p>
       <w:pPr>
         <w:pStyle w:val="Heading2"/>
       </w:pPr>
-      <w:bookmarkStart w:id="23" w:name="methods"/>
+      <w:bookmarkStart w:id="25" w:name="methods"/>
       <w:r>
         <w:t xml:space="preserve">Methods</w:t>
       </w:r>
-      <w:bookmarkEnd w:id="23"/>
+      <w:bookmarkEnd w:id="25"/>
     </w:p>
     <w:p>
       <w:pPr>
         <w:pStyle w:val="Heading3"/>
       </w:pPr>
-      <w:bookmarkStart w:id="24" w:name="data-exploration"/>
+      <w:bookmarkStart w:id="26" w:name="data-exploration"/>
       <w:r>
         <w:t xml:space="preserve">Data Exploration</w:t>
       </w:r>
-      <w:bookmarkEnd w:id="24"/>
+      <w:bookmarkEnd w:id="26"/>
     </w:p>
     <w:p>
       <w:pPr>
@@ -205,7 +257,7 @@
         <w:t xml:space="preserve">urbanization</w:t>
       </w:r>
       <w:r>
-        <w:t xml:space="preserve">. Both categorical variables contain two level: low, and high. All coding process was done by using RStudio.</w:t>
+        <w:t xml:space="preserve">. Both categorical variables contain two levels: low, and high. All coding process was done by using RStudio.</w:t>
       </w:r>
     </w:p>
     <w:p>
@@ -213,7 +265,7 @@
         <w:pStyle w:val="BodyText"/>
       </w:pPr>
       <w:r>
-        <w:t xml:space="preserve">First, generated a descriptive statistics table to observe the data. Obtained mean, standard deviation (SD), median, 25% quantile (Q1), 75% quantile (Q3), minimum value, maximum value, and count of missing values for each numerical variable. For categorical variables, obtained count of each level, and count of missing values.</w:t>
+        <w:t xml:space="preserve">First, we generated a descriptive statistics table to observe the data. This included obtaining the mean, standard deviation (SD), median, 25% quantile (Q1), 75% quantile (Q3), minimum value, maximum value, and count of missing values for each numerical variable. For categorical variables, we obtained counts of each level, and a count of missing values.</w:t>
       </w:r>
     </w:p>
     <w:p>
@@ -221,7 +273,7 @@
         <w:pStyle w:val="BodyText"/>
       </w:pPr>
       <w:r>
-        <w:t xml:space="preserve">Second, generated density plot of outcome to show its distribution by using</w:t>
+        <w:t xml:space="preserve">Secondly, we generated a density plot of outcome to show its distribution by using the</w:t>
       </w:r>
       <w:r>
         <w:t xml:space="preserve"> </w:t>
@@ -236,7 +288,7 @@
         <w:t xml:space="preserve"> </w:t>
       </w:r>
       <w:r>
-        <w:t xml:space="preserve">function. Used</w:t>
+        <w:t xml:space="preserve">function. We, furthermore, used the</w:t>
       </w:r>
       <w:r>
         <w:t xml:space="preserve"> </w:t>
@@ -251,7 +303,7 @@
         <w:t xml:space="preserve"> </w:t>
       </w:r>
       <w:r>
-        <w:t xml:space="preserve">function to find the optimal transformation of the outcome, then double-checked the distribution of transformed outcome.</w:t>
+        <w:t xml:space="preserve">function to find the optimal transformation of the outcome and then double-checked the distribution of transformed outcome.</w:t>
       </w:r>
     </w:p>
     <w:p>
@@ -259,7 +311,7 @@
         <w:pStyle w:val="BodyText"/>
       </w:pPr>
       <w:r>
-        <w:t xml:space="preserve">Finally, generated a sacatter plot of</w:t>
+        <w:t xml:space="preserve">Finally, we generated a scatter plot of</w:t>
       </w:r>
       <w:r>
         <w:t xml:space="preserve"> </w:t>
@@ -293,48 +345,48 @@
       <w:pPr>
         <w:pStyle w:val="Heading3"/>
       </w:pPr>
-      <w:bookmarkStart w:id="25" w:name="modeling"/>
+      <w:bookmarkStart w:id="27" w:name="modeling"/>
       <w:r>
         <w:t xml:space="preserve">Modeling</w:t>
       </w:r>
-      <w:bookmarkEnd w:id="25"/>
+      <w:bookmarkEnd w:id="27"/>
     </w:p>
     <w:p>
       <w:pPr>
         <w:pStyle w:val="Heading3"/>
       </w:pPr>
-      <w:bookmarkStart w:id="26" w:name="model-diagnostics"/>
+      <w:bookmarkStart w:id="28" w:name="model-diagnostics"/>
       <w:r>
         <w:t xml:space="preserve">Model Diagnostics</w:t>
       </w:r>
-      <w:bookmarkEnd w:id="26"/>
+      <w:bookmarkEnd w:id="28"/>
     </w:p>
     <w:p>
       <w:pPr>
         <w:pStyle w:val="Heading2"/>
       </w:pPr>
-      <w:bookmarkStart w:id="27" w:name="results"/>
+      <w:bookmarkStart w:id="29" w:name="results"/>
       <w:r>
         <w:t xml:space="preserve">Results</w:t>
       </w:r>
-      <w:bookmarkEnd w:id="27"/>
+      <w:bookmarkEnd w:id="29"/>
     </w:p>
     <w:p>
       <w:pPr>
         <w:pStyle w:val="Heading3"/>
       </w:pPr>
-      <w:bookmarkStart w:id="28" w:name="data-exploration-1"/>
+      <w:bookmarkStart w:id="30" w:name="data-exploration-1"/>
       <w:r>
         <w:t xml:space="preserve">Data Exploration</w:t>
       </w:r>
-      <w:bookmarkEnd w:id="28"/>
+      <w:bookmarkEnd w:id="30"/>
     </w:p>
     <w:p>
       <w:pPr>
         <w:pStyle w:val="FirstParagraph"/>
       </w:pPr>
       <w:r>
-        <w:t xml:space="preserve">The table showed that there were 4 NA’s in variable</w:t>
+        <w:t xml:space="preserve">The table showed that there were 4 NA’s in the variable</w:t>
       </w:r>
       <w:r>
         <w:t xml:space="preserve"> </w:t>
@@ -349,7 +401,7 @@
         <w:t xml:space="preserve"> </w:t>
       </w:r>
       <w:r>
-        <w:t xml:space="preserve">and 3 NA’s in variable</w:t>
+        <w:t xml:space="preserve">and 3 NA’s in the variable</w:t>
       </w:r>
       <w:r>
         <w:t xml:space="preserve"> </w:t>
@@ -406,7 +458,7 @@
         <w:t xml:space="preserve"> </w:t>
       </w:r>
       <w:r>
-        <w:t xml:space="preserve">were about 50% across 51 states. The distribution of outcome varibale was highly skewed to right. The box-cox transformation indicated that a natural logarithm transformation should be applied to the outcome variable. The distribution of transformed outcome variable was approximately normal. The scatter plot indicated that data from</w:t>
+        <w:t xml:space="preserve">were about 50% across 51 states. The distribution of the outcome variable was highly skewed to right. The box-cox transformation indicated that a natural logarithm transformation should be applied to the outcome variable. The distribution of transformed outcome variable was approximately normal. The scatter plot indicated that data from</w:t>
       </w:r>
       <w:r>
         <w:t xml:space="preserve"> </w:t>
@@ -443,41 +495,41 @@
       <w:pPr>
         <w:pStyle w:val="Heading3"/>
       </w:pPr>
-      <w:bookmarkStart w:id="29" w:name="modeling-1"/>
+      <w:bookmarkStart w:id="31" w:name="modeling-1"/>
       <w:r>
         <w:t xml:space="preserve">Modeling</w:t>
       </w:r>
-      <w:bookmarkEnd w:id="29"/>
+      <w:bookmarkEnd w:id="31"/>
     </w:p>
     <w:p>
       <w:pPr>
         <w:pStyle w:val="Heading3"/>
       </w:pPr>
-      <w:bookmarkStart w:id="30" w:name="model-diagnostics-1"/>
+      <w:bookmarkStart w:id="32" w:name="model-diagnostics-1"/>
       <w:r>
         <w:t xml:space="preserve">Model Diagnostics</w:t>
       </w:r>
-      <w:bookmarkEnd w:id="30"/>
+      <w:bookmarkEnd w:id="32"/>
     </w:p>
     <w:p>
       <w:pPr>
         <w:pStyle w:val="Heading2"/>
       </w:pPr>
-      <w:bookmarkStart w:id="31" w:name="conclusiondiscussion"/>
+      <w:bookmarkStart w:id="33" w:name="conclusiondiscussion"/>
       <w:r>
         <w:t xml:space="preserve">Conclusion/Discussion</w:t>
       </w:r>
-      <w:bookmarkEnd w:id="31"/>
+      <w:bookmarkEnd w:id="33"/>
     </w:p>
     <w:p>
       <w:pPr>
         <w:pStyle w:val="Heading2"/>
       </w:pPr>
-      <w:bookmarkStart w:id="32" w:name="references"/>
+      <w:bookmarkStart w:id="34" w:name="references"/>
       <w:r>
         <w:t xml:space="preserve">References</w:t>
       </w:r>
-      <w:bookmarkEnd w:id="32"/>
+      <w:bookmarkEnd w:id="34"/>
     </w:p>
     <w:p>
       <w:pPr>
@@ -632,8 +684,150 @@
       </w:pPr>
     </w:lvl>
   </w:abstractNum>
+  <w:abstractNum w:abstractNumId="99411">
+    <w:nsid w:val="ea454b4c"/>
+    <w:multiLevelType w:val="multilevel"/>
+    <w:lvl w:ilvl="0">
+      <w:start w:val="1"/>
+      <w:numFmt w:val="decimal"/>
+      <w:lvlText w:val="%1."/>
+      <w:lvlJc w:val="left"/>
+      <w:pPr>
+        <w:tabs>
+          <w:tab w:val="num" w:pos="0"/>
+        </w:tabs>
+        <w:ind w:left="480" w:hanging="480"/>
+      </w:pPr>
+    </w:lvl>
+    <w:lvl w:ilvl="1">
+      <w:start w:val="1"/>
+      <w:numFmt w:val="decimal"/>
+      <w:lvlText w:val="%2."/>
+      <w:lvlJc w:val="left"/>
+      <w:pPr>
+        <w:tabs>
+          <w:tab w:val="num" w:pos="720"/>
+        </w:tabs>
+        <w:ind w:left="1200" w:hanging="480"/>
+      </w:pPr>
+    </w:lvl>
+    <w:lvl w:ilvl="2">
+      <w:start w:val="1"/>
+      <w:numFmt w:val="decimal"/>
+      <w:lvlText w:val="%3."/>
+      <w:lvlJc w:val="left"/>
+      <w:pPr>
+        <w:tabs>
+          <w:tab w:val="num" w:pos="1440"/>
+        </w:tabs>
+        <w:ind w:left="1920" w:hanging="480"/>
+      </w:pPr>
+    </w:lvl>
+    <w:lvl w:ilvl="3">
+      <w:start w:val="1"/>
+      <w:numFmt w:val="decimal"/>
+      <w:lvlText w:val="%4."/>
+      <w:lvlJc w:val="left"/>
+      <w:pPr>
+        <w:tabs>
+          <w:tab w:val="num" w:pos="2160"/>
+        </w:tabs>
+        <w:ind w:left="2640" w:hanging="480"/>
+      </w:pPr>
+    </w:lvl>
+    <w:lvl w:ilvl="4">
+      <w:start w:val="1"/>
+      <w:numFmt w:val="decimal"/>
+      <w:lvlText w:val="%5."/>
+      <w:lvlJc w:val="left"/>
+      <w:pPr>
+        <w:tabs>
+          <w:tab w:val="num" w:pos="2880"/>
+        </w:tabs>
+        <w:ind w:left="3360" w:hanging="480"/>
+      </w:pPr>
+    </w:lvl>
+    <w:lvl w:ilvl="5">
+      <w:start w:val="1"/>
+      <w:numFmt w:val="decimal"/>
+      <w:lvlText w:val="%6."/>
+      <w:lvlJc w:val="left"/>
+      <w:pPr>
+        <w:tabs>
+          <w:tab w:val="num" w:pos="3600"/>
+        </w:tabs>
+        <w:ind w:left="4080" w:hanging="480"/>
+      </w:pPr>
+    </w:lvl>
+    <w:lvl w:ilvl="6">
+      <w:start w:val="1"/>
+      <w:numFmt w:val="decimal"/>
+      <w:lvlText w:val="%7."/>
+      <w:lvlJc w:val="left"/>
+      <w:pPr>
+        <w:tabs>
+          <w:tab w:val="num" w:pos="4320"/>
+        </w:tabs>
+        <w:ind w:left="4800" w:hanging="480"/>
+      </w:pPr>
+    </w:lvl>
+    <w:lvl w:ilvl="7">
+      <w:start w:val="1"/>
+      <w:numFmt w:val="decimal"/>
+      <w:lvlText w:val="%8."/>
+      <w:lvlJc w:val="left"/>
+      <w:pPr>
+        <w:tabs>
+          <w:tab w:val="num" w:pos="5040"/>
+        </w:tabs>
+        <w:ind w:left="5520" w:hanging="480"/>
+      </w:pPr>
+    </w:lvl>
+    <w:lvl w:ilvl="8">
+      <w:start w:val="1"/>
+      <w:numFmt w:val="decimal"/>
+      <w:lvlText w:val="%9."/>
+      <w:lvlJc w:val="left"/>
+      <w:pPr>
+        <w:tabs>
+          <w:tab w:val="num" w:pos="5760"/>
+        </w:tabs>
+        <w:ind w:left="6240" w:hanging="480"/>
+      </w:pPr>
+    </w:lvl>
+  </w:abstractNum>
   <w:num w:numId="1000">
     <w:abstractNumId w:val="990"/>
+  </w:num>
+  <w:num w:numId="1001">
+    <w:abstractNumId w:val="99411"/>
+    <w:lvlOverride w:ilvl="0">
+      <w:startOverride w:val="1"/>
+    </w:lvlOverride>
+    <w:lvlOverride w:ilvl="1">
+      <w:startOverride w:val="1"/>
+    </w:lvlOverride>
+    <w:lvlOverride w:ilvl="2">
+      <w:startOverride w:val="1"/>
+    </w:lvlOverride>
+    <w:lvlOverride w:ilvl="3">
+      <w:startOverride w:val="1"/>
+    </w:lvlOverride>
+    <w:lvlOverride w:ilvl="4">
+      <w:startOverride w:val="1"/>
+    </w:lvlOverride>
+    <w:lvlOverride w:ilvl="5">
+      <w:startOverride w:val="1"/>
+    </w:lvlOverride>
+    <w:lvlOverride w:ilvl="6">
+      <w:startOverride w:val="1"/>
+    </w:lvlOverride>
+    <w:lvlOverride w:ilvl="7">
+      <w:startOverride w:val="1"/>
+    </w:lvlOverride>
+    <w:lvlOverride w:ilvl="8">
+      <w:startOverride w:val="1"/>
+    </w:lvlOverride>
   </w:num>
 </w:numbering>
 </file>

</xml_diff>

<commit_message>
Added information to methods section about multicollinearity, checking original association, and stepwise regression procedure
</commit_message>
<xml_diff>
--- a/Report.docx
+++ b/Report.docx
@@ -353,183 +353,445 @@
     </w:p>
     <w:p>
       <w:pPr>
+        <w:pStyle w:val="Heading4"/>
+      </w:pPr>
+      <w:bookmarkStart w:id="28" w:name="testing-original-association"/>
+      <w:r>
+        <w:t xml:space="preserve">Testing Original Association</w:t>
+      </w:r>
+      <w:bookmarkEnd w:id="28"/>
+    </w:p>
+    <w:p>
+      <w:pPr>
+        <w:pStyle w:val="FirstParagraph"/>
+      </w:pPr>
+      <w:r>
+        <w:t xml:space="preserve">We first wanted to check if the original association presented in the prior study on hate crimes [3] holds true. We thus performed a linear regression analysis with</w:t>
+      </w:r>
+      <w:r>
+        <w:t xml:space="preserve"> </w:t>
+      </w:r>
+      <w:r>
+        <w:rPr>
+          <w:rStyle w:val="VerbatimChar"/>
+        </w:rPr>
+        <w:t xml:space="preserve">hate_crimes_per_100k_splc</w:t>
+      </w:r>
+      <w:r>
+        <w:t xml:space="preserve"> </w:t>
+      </w:r>
+      <w:r>
+        <w:t xml:space="preserve">as the response variable and</w:t>
+      </w:r>
+      <w:r>
+        <w:t xml:space="preserve"> </w:t>
+      </w:r>
+      <w:r>
+        <w:rPr>
+          <w:rStyle w:val="VerbatimChar"/>
+        </w:rPr>
+        <w:t xml:space="preserve">gini_index</w:t>
+      </w:r>
+      <w:r>
+        <w:t xml:space="preserve"> </w:t>
+      </w:r>
+      <w:r>
+        <w:t xml:space="preserve">as the predictor. For the original data we found that the association was significant at a threshold of 0.05. However, for the log transformed data we found that the significance decreased as the relationship was not significant at a threshold of 0.05. We thought this could be a problem with model diagnostics so we checked them using graphical displays. Doing this we found definite outliers that are affecting the association from the leverage plots. We confirmed these outliers by using the standard formula of a lower outlier being less than Q1 - 1.5(IQR) and an upper outlier being greater than Q3 - 1.5(IQR) where Q1 is quantile 1, Q3 is quantile 3, and IQR is the interquartile range. Doing this we confirmed that the</w:t>
+      </w:r>
+      <w:r>
+        <w:t xml:space="preserve"> </w:t>
+      </w:r>
+      <w:r>
+        <w:rPr>
+          <w:rStyle w:val="VerbatimChar"/>
+        </w:rPr>
+        <w:t xml:space="preserve">District of Columbia</w:t>
+      </w:r>
+      <w:r>
+        <w:t xml:space="preserve"> </w:t>
+      </w:r>
+      <w:r>
+        <w:t xml:space="preserve">and</w:t>
+      </w:r>
+      <w:r>
+        <w:t xml:space="preserve"> </w:t>
+      </w:r>
+      <w:r>
+        <w:rPr>
+          <w:rStyle w:val="VerbatimChar"/>
+        </w:rPr>
+        <w:t xml:space="preserve">Oregon</w:t>
+      </w:r>
+      <w:r>
+        <w:t xml:space="preserve"> </w:t>
+      </w:r>
+      <w:r>
+        <w:t xml:space="preserve">were outliers. We then removed the outliers and tested the original association again. The model assumptions were met when the outliers were deleted and thus we proceeded to check for multicolliniarity in the model.</w:t>
+      </w:r>
+    </w:p>
+    <w:p>
+      <w:pPr>
+        <w:pStyle w:val="Heading4"/>
+      </w:pPr>
+      <w:bookmarkStart w:id="29" w:name="checking-multicolliniarty"/>
+      <w:r>
+        <w:t xml:space="preserve">Checking Multicolliniarty</w:t>
+      </w:r>
+      <w:bookmarkEnd w:id="29"/>
+    </w:p>
+    <w:p>
+      <w:pPr>
+        <w:pStyle w:val="FirstParagraph"/>
+      </w:pPr>
+      <w:r>
+        <w:t xml:space="preserve">To check for multicolliniarity in the model we started by creating a correlation matrix of all the variables that could be used in the model and then isolating the pairs of variables that had a correlation above 0.6. This returned three pairs of variables that were highly correlated: . Furthermore, we conducted some research to figure out why these variables are so highly correlated and found sources that support the relationships we saw. Now that we know that there are highly correlated variable pairs in the model we need to perform a stepwise regression procedure to eliminate variables that do not contribute to our model.</w:t>
+      </w:r>
+    </w:p>
+    <w:p>
+      <w:pPr>
+        <w:pStyle w:val="Heading4"/>
+      </w:pPr>
+      <w:bookmarkStart w:id="30" w:name="stepwise-regression-procedure"/>
+      <w:r>
+        <w:t xml:space="preserve">Stepwise Regression Procedure:</w:t>
+      </w:r>
+      <w:bookmarkEnd w:id="30"/>
+    </w:p>
+    <w:p>
+      <w:pPr>
+        <w:pStyle w:val="FirstParagraph"/>
+      </w:pPr>
+      <w:r>
+        <w:t xml:space="preserve">For this procedure we started out with a model with all possible predictor variables and used the R function</w:t>
+      </w:r>
+      <w:r>
+        <w:t xml:space="preserve"> </w:t>
+      </w:r>
+      <w:r>
+        <w:rPr>
+          <w:rStyle w:val="VerbatimChar"/>
+        </w:rPr>
+        <w:t xml:space="preserve">step</w:t>
+      </w:r>
+      <w:r>
+        <w:t xml:space="preserve"> </w:t>
+      </w:r>
+      <w:r>
+        <w:t xml:space="preserve">in the backward direction to eliminate non-essential predictors one by one based on their AIC value. The final model we ended up with used</w:t>
+      </w:r>
+      <w:r>
+        <w:t xml:space="preserve"> </w:t>
+      </w:r>
+      <w:r>
+        <w:rPr>
+          <w:rStyle w:val="VerbatimChar"/>
+        </w:rPr>
+        <w:t xml:space="preserve">unemployment</w:t>
+      </w:r>
+      <w:r>
+        <w:t xml:space="preserve">,</w:t>
+      </w:r>
+      <w:r>
+        <w:t xml:space="preserve"> </w:t>
+      </w:r>
+      <w:r>
+        <w:rPr>
+          <w:rStyle w:val="VerbatimChar"/>
+        </w:rPr>
+        <w:t xml:space="preserve">perc_population_with_high_school_degree</w:t>
+      </w:r>
+      <w:r>
+        <w:t xml:space="preserve">, and</w:t>
+      </w:r>
+      <w:r>
+        <w:t xml:space="preserve"> </w:t>
+      </w:r>
+      <w:r>
+        <w:rPr>
+          <w:rStyle w:val="VerbatimChar"/>
+        </w:rPr>
+        <w:t xml:space="preserve">gini_index</w:t>
+      </w:r>
+      <w:r>
+        <w:t xml:space="preserve"> </w:t>
+      </w:r>
+      <w:r>
+        <w:t xml:space="preserve">as predictors.</w:t>
+      </w:r>
+    </w:p>
+    <w:p>
+      <w:pPr>
+        <w:pStyle w:val="Heading4"/>
+      </w:pPr>
+      <w:bookmarkStart w:id="31" w:name="checking-interactions"/>
+      <w:r>
+        <w:t xml:space="preserve">Checking Interactions:</w:t>
+      </w:r>
+      <w:bookmarkEnd w:id="31"/>
+    </w:p>
+    <w:p>
+      <w:pPr>
+        <w:pStyle w:val="FirstParagraph"/>
+      </w:pPr>
+      <w:r>
+        <w:t xml:space="preserve">After finding our final model we thought to check for interactions between the predictors in our model to see how that affects the associations between the predictors and the outcome.</w:t>
+      </w:r>
+    </w:p>
+    <w:p>
+      <w:pPr>
+        <w:pStyle w:val="Heading4"/>
+      </w:pPr>
+      <w:bookmarkStart w:id="32" w:name="model-diagnostics"/>
+      <w:r>
+        <w:t xml:space="preserve">Model Diagnostics</w:t>
+      </w:r>
+      <w:bookmarkEnd w:id="32"/>
+    </w:p>
+    <w:p>
+      <w:pPr>
+        <w:pStyle w:val="Heading2"/>
+      </w:pPr>
+      <w:bookmarkStart w:id="33" w:name="results"/>
+      <w:r>
+        <w:t xml:space="preserve">Results</w:t>
+      </w:r>
+      <w:bookmarkEnd w:id="33"/>
+    </w:p>
+    <w:p>
+      <w:pPr>
         <w:pStyle w:val="Heading3"/>
       </w:pPr>
-      <w:bookmarkStart w:id="28" w:name="model-diagnostics"/>
+      <w:bookmarkStart w:id="34" w:name="data-exploration-1"/>
+      <w:r>
+        <w:t xml:space="preserve">Data Exploration</w:t>
+      </w:r>
+      <w:bookmarkEnd w:id="34"/>
+    </w:p>
+    <w:p>
+      <w:pPr>
+        <w:pStyle w:val="FirstParagraph"/>
+      </w:pPr>
+      <w:r>
+        <w:t xml:space="preserve">The table showed that there were 4 NA’s in the variable</w:t>
+      </w:r>
+      <w:r>
+        <w:t xml:space="preserve"> </w:t>
+      </w:r>
+      <w:r>
+        <w:rPr>
+          <w:rStyle w:val="VerbatimChar"/>
+        </w:rPr>
+        <w:t xml:space="preserve">hate_crimes_per_100k_splc</w:t>
+      </w:r>
+      <w:r>
+        <w:t xml:space="preserve"> </w:t>
+      </w:r>
+      <w:r>
+        <w:t xml:space="preserve">and 3 NA’s in the variable</w:t>
+      </w:r>
+      <w:r>
+        <w:t xml:space="preserve"> </w:t>
+      </w:r>
+      <w:r>
+        <w:rPr>
+          <w:rStyle w:val="VerbatimChar"/>
+        </w:rPr>
+        <w:t xml:space="preserve">perc_non_citizen</w:t>
+      </w:r>
+      <w:r>
+        <w:t xml:space="preserve">. The</w:t>
+      </w:r>
+      <w:r>
+        <w:t xml:space="preserve"> </w:t>
+      </w:r>
+      <w:r>
+        <w:rPr>
+          <w:rStyle w:val="VerbatimChar"/>
+        </w:rPr>
+        <w:t xml:space="preserve">low</w:t>
+      </w:r>
+      <w:r>
+        <w:t xml:space="preserve"> </w:t>
+      </w:r>
+      <w:r>
+        <w:t xml:space="preserve">level of</w:t>
+      </w:r>
+      <w:r>
+        <w:t xml:space="preserve"> </w:t>
+      </w:r>
+      <w:r>
+        <w:rPr>
+          <w:rStyle w:val="VerbatimChar"/>
+        </w:rPr>
+        <w:t xml:space="preserve">unemployment</w:t>
+      </w:r>
+      <w:r>
+        <w:t xml:space="preserve"> </w:t>
+      </w:r>
+      <w:r>
+        <w:t xml:space="preserve">and</w:t>
+      </w:r>
+      <w:r>
+        <w:t xml:space="preserve"> </w:t>
+      </w:r>
+      <w:r>
+        <w:rPr>
+          <w:rStyle w:val="VerbatimChar"/>
+        </w:rPr>
+        <w:t xml:space="preserve">urbanization</w:t>
+      </w:r>
+      <w:r>
+        <w:t xml:space="preserve"> </w:t>
+      </w:r>
+      <w:r>
+        <w:t xml:space="preserve">were about 50% across 51 states. The distribution of the outcome variable was highly skewed to right. The box-cox transformation indicated that a natural logarithm transformation should be applied to the outcome variable. The distribution of transformed outcome variable was approximately normal. The scatter plot indicated that data from</w:t>
+      </w:r>
+      <w:r>
+        <w:t xml:space="preserve"> </w:t>
+      </w:r>
+      <w:r>
+        <w:rPr>
+          <w:rStyle w:val="VerbatimChar"/>
+        </w:rPr>
+        <w:t xml:space="preserve">District of Columbia</w:t>
+      </w:r>
+      <w:r>
+        <w:t xml:space="preserve"> </w:t>
+      </w:r>
+      <w:r>
+        <w:t xml:space="preserve">and</w:t>
+      </w:r>
+      <w:r>
+        <w:t xml:space="preserve"> </w:t>
+      </w:r>
+      <w:r>
+        <w:rPr>
+          <w:rStyle w:val="VerbatimChar"/>
+        </w:rPr>
+        <w:t xml:space="preserve">Oregon</w:t>
+      </w:r>
+      <w:r>
+        <w:t xml:space="preserve"> </w:t>
+      </w:r>
+      <w:r>
+        <w:t xml:space="preserve">could be potential outliers.</w:t>
+      </w:r>
+    </w:p>
+    <w:p>
+      <w:pPr>
+        <w:pStyle w:val="Heading3"/>
+      </w:pPr>
+      <w:bookmarkStart w:id="35" w:name="modeling-1"/>
+      <w:r>
+        <w:t xml:space="preserve">Modeling</w:t>
+      </w:r>
+      <w:bookmarkEnd w:id="35"/>
+    </w:p>
+    <w:p>
+      <w:pPr>
+        <w:pStyle w:val="Heading4"/>
+      </w:pPr>
+      <w:bookmarkStart w:id="36" w:name="checking-original-association"/>
+      <w:r>
+        <w:t xml:space="preserve">Checking Original Association</w:t>
+      </w:r>
+      <w:bookmarkEnd w:id="36"/>
+    </w:p>
+    <w:p>
+      <w:pPr>
+        <w:pStyle w:val="Heading4"/>
+      </w:pPr>
+      <w:bookmarkStart w:id="37" w:name="checking-multicollinearity"/>
+      <w:r>
+        <w:t xml:space="preserve">Checking Multicollinearity</w:t>
+      </w:r>
+      <w:bookmarkEnd w:id="37"/>
+    </w:p>
+    <w:p>
+      <w:pPr>
+        <w:pStyle w:val="FirstParagraph"/>
+      </w:pPr>
+      <w:r>
+        <w:t xml:space="preserve">We found that studies have shown that high income is correlated with increased education and thus it would make sense that the median income and percentage of high school diploma holders are highly correlated</w:t>
+      </w:r>
+      <w:r>
+        <w:t xml:space="preserve"> </w:t>
+      </w:r>
+      <w:hyperlink r:id="rId38">
+        <w:r>
+          <w:rPr>
+            <w:rStyle w:val="Hyperlink"/>
+          </w:rPr>
+          <w:t xml:space="preserve">[4]</w:t>
+        </w:r>
+      </w:hyperlink>
+      <w:r>
+        <w:t xml:space="preserve">. Furthermore, a study conducted by the pew research center found that only 17.7% of immigrants are white non-hispanic which makes sense why the percentage of non citizens and the percentage of white people are very highly correlated as well</w:t>
+      </w:r>
+      <w:r>
+        <w:t xml:space="preserve"> </w:t>
+      </w:r>
+      <w:hyperlink r:id="rId39">
+        <w:r>
+          <w:rPr>
+            <w:rStyle w:val="Hyperlink"/>
+          </w:rPr>
+          <w:t xml:space="preserve">[5]</w:t>
+        </w:r>
+      </w:hyperlink>
+      <w:r>
+        <w:t xml:space="preserve">.</w:t>
+      </w:r>
+    </w:p>
+    <w:p>
+      <w:pPr>
+        <w:pStyle w:val="Heading4"/>
+      </w:pPr>
+      <w:bookmarkStart w:id="40" w:name="stepwise-regression-procedure-1"/>
+      <w:r>
+        <w:t xml:space="preserve">Stepwise Regression Procedure</w:t>
+      </w:r>
+      <w:bookmarkEnd w:id="40"/>
+    </w:p>
+    <w:p>
+      <w:pPr>
+        <w:pStyle w:val="Heading4"/>
+      </w:pPr>
+      <w:bookmarkStart w:id="41" w:name="checking-interactions-1"/>
+      <w:r>
+        <w:t xml:space="preserve">Checking Interactions</w:t>
+      </w:r>
+      <w:bookmarkEnd w:id="41"/>
+    </w:p>
+    <w:p>
+      <w:pPr>
+        <w:pStyle w:val="Heading4"/>
+      </w:pPr>
+      <w:bookmarkStart w:id="42" w:name="model-diagnostics-1"/>
       <w:r>
         <w:t xml:space="preserve">Model Diagnostics</w:t>
       </w:r>
-      <w:bookmarkEnd w:id="28"/>
+      <w:bookmarkEnd w:id="42"/>
     </w:p>
     <w:p>
       <w:pPr>
         <w:pStyle w:val="Heading2"/>
       </w:pPr>
-      <w:bookmarkStart w:id="29" w:name="results"/>
-      <w:r>
-        <w:t xml:space="preserve">Results</w:t>
-      </w:r>
-      <w:bookmarkEnd w:id="29"/>
-    </w:p>
-    <w:p>
-      <w:pPr>
-        <w:pStyle w:val="Heading3"/>
-      </w:pPr>
-      <w:bookmarkStart w:id="30" w:name="data-exploration-1"/>
-      <w:r>
-        <w:t xml:space="preserve">Data Exploration</w:t>
-      </w:r>
-      <w:bookmarkEnd w:id="30"/>
-    </w:p>
-    <w:p>
-      <w:pPr>
-        <w:pStyle w:val="FirstParagraph"/>
-      </w:pPr>
-      <w:r>
-        <w:t xml:space="preserve">The table showed that there were 4 NA’s in the variable</w:t>
-      </w:r>
-      <w:r>
-        <w:t xml:space="preserve"> </w:t>
-      </w:r>
-      <w:r>
-        <w:rPr>
-          <w:rStyle w:val="VerbatimChar"/>
-        </w:rPr>
-        <w:t xml:space="preserve">hate_crimes_per_100k_splc</w:t>
-      </w:r>
-      <w:r>
-        <w:t xml:space="preserve"> </w:t>
-      </w:r>
-      <w:r>
-        <w:t xml:space="preserve">and 3 NA’s in the variable</w:t>
-      </w:r>
-      <w:r>
-        <w:t xml:space="preserve"> </w:t>
-      </w:r>
-      <w:r>
-        <w:rPr>
-          <w:rStyle w:val="VerbatimChar"/>
-        </w:rPr>
-        <w:t xml:space="preserve">perc_non_citizen</w:t>
-      </w:r>
-      <w:r>
-        <w:t xml:space="preserve">. The</w:t>
-      </w:r>
-      <w:r>
-        <w:t xml:space="preserve"> </w:t>
-      </w:r>
-      <w:r>
-        <w:rPr>
-          <w:rStyle w:val="VerbatimChar"/>
-        </w:rPr>
-        <w:t xml:space="preserve">low</w:t>
-      </w:r>
-      <w:r>
-        <w:t xml:space="preserve"> </w:t>
-      </w:r>
-      <w:r>
-        <w:t xml:space="preserve">level of</w:t>
-      </w:r>
-      <w:r>
-        <w:t xml:space="preserve"> </w:t>
-      </w:r>
-      <w:r>
-        <w:rPr>
-          <w:rStyle w:val="VerbatimChar"/>
-        </w:rPr>
-        <w:t xml:space="preserve">unemployment</w:t>
-      </w:r>
-      <w:r>
-        <w:t xml:space="preserve"> </w:t>
-      </w:r>
-      <w:r>
-        <w:t xml:space="preserve">and</w:t>
-      </w:r>
-      <w:r>
-        <w:t xml:space="preserve"> </w:t>
-      </w:r>
-      <w:r>
-        <w:rPr>
-          <w:rStyle w:val="VerbatimChar"/>
-        </w:rPr>
-        <w:t xml:space="preserve">urbanization</w:t>
-      </w:r>
-      <w:r>
-        <w:t xml:space="preserve"> </w:t>
-      </w:r>
-      <w:r>
-        <w:t xml:space="preserve">were about 50% across 51 states. The distribution of the outcome variable was highly skewed to right. The box-cox transformation indicated that a natural logarithm transformation should be applied to the outcome variable. The distribution of transformed outcome variable was approximately normal. The scatter plot indicated that data from</w:t>
-      </w:r>
-      <w:r>
-        <w:t xml:space="preserve"> </w:t>
-      </w:r>
-      <w:r>
-        <w:rPr>
-          <w:rStyle w:val="VerbatimChar"/>
-        </w:rPr>
-        <w:t xml:space="preserve">District of Columbia</w:t>
-      </w:r>
-      <w:r>
-        <w:t xml:space="preserve"> </w:t>
-      </w:r>
-      <w:r>
-        <w:t xml:space="preserve">and</w:t>
-      </w:r>
-      <w:r>
-        <w:t xml:space="preserve"> </w:t>
-      </w:r>
-      <w:r>
-        <w:rPr>
-          <w:rStyle w:val="VerbatimChar"/>
-        </w:rPr>
-        <w:t xml:space="preserve">Oregon</w:t>
-      </w:r>
-      <w:r>
-        <w:t xml:space="preserve"> </w:t>
-      </w:r>
-      <w:r>
-        <w:t xml:space="preserve">could be potential outliers.</w:t>
-      </w:r>
-    </w:p>
-    <w:p>
-      <w:pPr>
-        <w:pStyle w:val="Heading3"/>
-      </w:pPr>
-      <w:bookmarkStart w:id="31" w:name="modeling-1"/>
-      <w:r>
-        <w:t xml:space="preserve">Modeling</w:t>
-      </w:r>
-      <w:bookmarkEnd w:id="31"/>
-    </w:p>
-    <w:p>
-      <w:pPr>
-        <w:pStyle w:val="Heading3"/>
-      </w:pPr>
-      <w:bookmarkStart w:id="32" w:name="model-diagnostics-1"/>
-      <w:r>
-        <w:t xml:space="preserve">Model Diagnostics</w:t>
-      </w:r>
-      <w:bookmarkEnd w:id="32"/>
+      <w:bookmarkStart w:id="43" w:name="conclusiondiscussion"/>
+      <w:r>
+        <w:t xml:space="preserve">Conclusion/Discussion</w:t>
+      </w:r>
+      <w:bookmarkEnd w:id="43"/>
     </w:p>
     <w:p>
       <w:pPr>
         <w:pStyle w:val="Heading2"/>
       </w:pPr>
-      <w:bookmarkStart w:id="33" w:name="conclusiondiscussion"/>
-      <w:r>
-        <w:t xml:space="preserve">Conclusion/Discussion</w:t>
-      </w:r>
-      <w:bookmarkEnd w:id="33"/>
-    </w:p>
-    <w:p>
-      <w:pPr>
-        <w:pStyle w:val="Heading2"/>
-      </w:pPr>
-      <w:bookmarkStart w:id="34" w:name="references"/>
+      <w:bookmarkStart w:id="44" w:name="references"/>
       <w:r>
         <w:t xml:space="preserve">References</w:t>
       </w:r>
-      <w:bookmarkEnd w:id="34"/>
+      <w:bookmarkEnd w:id="44"/>
     </w:p>
     <w:p>
       <w:pPr>

</xml_diff>

<commit_message>
add table 1 to appendix
</commit_message>
<xml_diff>
--- a/Report.docx
+++ b/Report.docx
@@ -291,7 +291,7 @@
         <w:pStyle w:val="BodyText"/>
       </w:pPr>
       <w:r>
-        <w:t xml:space="preserve">First, we generated a descriptive statistics table to observe the data. This included obtaining the mean, standard deviation (SD), median, 25% quantile (Q1), 75% quantile (Q3), minimum value, maximum value, and count of missing values for each numerical variable. For categorical variables, we obtained counts of each level, and a count of missing values.</w:t>
+        <w:t xml:space="preserve">Firstly, we generated a descriptive statistics table. This included the mean, standard deviation (SD), median, 25% quantile (Q1), 75% quantile (Q3), minimum value, maximum value, and count of missing values for each numerical variable. For categorical variables, we obtained counts of each level, and a count of missing values.</w:t>
       </w:r>
     </w:p>
     <w:p>
@@ -364,7 +364,7 @@
         <w:t xml:space="preserve">state</w:t>
       </w:r>
       <w:r>
-        <w:t xml:space="preserve">, from low hate crime rate to high crime rate, so we could observe any potential outliers.</w:t>
+        <w:t xml:space="preserve">, from low hate crime rate to high crime rate to observe any potential outliers.</w:t>
       </w:r>
     </w:p>
     <w:p>
@@ -422,7 +422,7 @@
         <w:t xml:space="preserve"> </w:t>
       </w:r>
       <w:r>
-        <w:t xml:space="preserve">as the predictor. For the original data we found that the association was significant at a threshold of 0.05. However, for the log transformed data we found that the significance decreased as the relationship was not significant at a threshold of 0.05. We thought this could be a problem with model diagnostics so we checked them using graphical displays. Doing this we found definite outliers that are affecting the association from the leverage plots. We confirmed these outliers by using the standard formula of a lower outlier being less than Q1 - 1.5(IQR) and an upper outlier being greater than Q3 - 1.5(IQR) where Q1 is quantile 1, Q3 is quantile 3, and IQR is the interquartile range. Doing this we confirmed that the</w:t>
+        <w:t xml:space="preserve">as the predictor. For the original data we found that the association was significant at a threshold of 0.05. However, for the log transformed data we found that the significance decreased as the relationship was not significant at a threshold of 0.05. We thought this could be a problem with model diagnostics so we checked them using graphical displays. Doing this we found definite outliers that are affecting the association from the leverage plots. We confirmed these outliers by using the standard formula of a lower outlier being less than Q1 - 1.5(IQR) and an upper outlier being greater than Q3 - 1.5(IQR) where IQR is the interquartile range. Doing this we confirmed that the</w:t>
       </w:r>
       <w:r>
         <w:t xml:space="preserve"> </w:t>
@@ -670,7 +670,7 @@
         <w:t xml:space="preserve"> </w:t>
       </w:r>
       <w:r>
-        <w:t xml:space="preserve">were about 50% across 51 states. The distribution of the outcome variable was highly skewed to right. The box-cox transformation indicated that a natural logarithm transformation should be applied to the outcome variable. The distribution of transformed outcome variable was approximately normal. The scatter plot indicated that data from</w:t>
+        <w:t xml:space="preserve">were similar, about 50% across 51 states. The distribution of the outcome variable was highly skewed to right. The box-cox transformation indicated that a natural logarithm transformation should be applied to the outcome variable. The distribution of transformed outcome variable was approximately normal. The scatter plot indicated that data from</w:t>
       </w:r>
       <w:r>
         <w:t xml:space="preserve"> </w:t>
@@ -965,6 +965,404 @@
         <w:t xml:space="preserve">References</w:t>
       </w:r>
       <w:bookmarkEnd w:id="47"/>
+    </w:p>
+    <w:p>
+      <w:pPr>
+        <w:pStyle w:val="Heading2"/>
+      </w:pPr>
+      <w:bookmarkStart w:id="48" w:name="appendix"/>
+      <w:r>
+        <w:t xml:space="preserve">Appendix</w:t>
+      </w:r>
+      <w:bookmarkEnd w:id="48"/>
+    </w:p>
+    <w:p>
+      <w:pPr>
+        <w:pStyle w:val="FirstParagraph"/>
+      </w:pPr>
+      <w:r>
+        <w:t xml:space="preserve">Table 1: Descriptive Statistics</w:t>
+      </w:r>
+    </w:p>
+    <w:p>
+      <w:pPr>
+        <w:pStyle w:val="SourceCode"/>
+      </w:pPr>
+      <w:r>
+        <w:rPr>
+          <w:rStyle w:val="VerbatimChar"/>
+        </w:rPr>
+        <w:t xml:space="preserve">## </w:t>
+      </w:r>
+      <w:r>
+        <w:br/>
+      </w:r>
+      <w:r>
+        <w:rPr>
+          <w:rStyle w:val="VerbatimChar"/>
+        </w:rPr>
+        <w:t xml:space="preserve">## </w:t>
+      </w:r>
+      <w:r>
+        <w:br/>
+      </w:r>
+      <w:r>
+        <w:rPr>
+          <w:rStyle w:val="VerbatimChar"/>
+        </w:rPr>
+        <w:t xml:space="preserve">## |                                        |          Overall (N=51)          |</w:t>
+      </w:r>
+      <w:r>
+        <w:br/>
+      </w:r>
+      <w:r>
+        <w:rPr>
+          <w:rStyle w:val="VerbatimChar"/>
+        </w:rPr>
+        <w:t xml:space="preserve">## |:---------------------------------------|:--------------------------------:|</w:t>
+      </w:r>
+      <w:r>
+        <w:br/>
+      </w:r>
+      <w:r>
+        <w:rPr>
+          <w:rStyle w:val="VerbatimChar"/>
+        </w:rPr>
+        <w:t xml:space="preserve">## |hate_crimes_per_100k_splc               |                                  |</w:t>
+      </w:r>
+      <w:r>
+        <w:br/>
+      </w:r>
+      <w:r>
+        <w:rPr>
+          <w:rStyle w:val="VerbatimChar"/>
+        </w:rPr>
+        <w:t xml:space="preserve">## |-  Mean (SD)                            |          0.304 (0.253)           |</w:t>
+      </w:r>
+      <w:r>
+        <w:br/>
+      </w:r>
+      <w:r>
+        <w:rPr>
+          <w:rStyle w:val="VerbatimChar"/>
+        </w:rPr>
+        <w:t xml:space="preserve">## |-  Median (Q1, Q3)                      |       0.226 (0.143, 0.357)       |</w:t>
+      </w:r>
+      <w:r>
+        <w:br/>
+      </w:r>
+      <w:r>
+        <w:rPr>
+          <w:rStyle w:val="VerbatimChar"/>
+        </w:rPr>
+        <w:t xml:space="preserve">## |-  Min - Max                            |          0.067 - 1.522           |</w:t>
+      </w:r>
+      <w:r>
+        <w:br/>
+      </w:r>
+      <w:r>
+        <w:rPr>
+          <w:rStyle w:val="VerbatimChar"/>
+        </w:rPr>
+        <w:t xml:space="preserve">## |-  Missing                              |                4                 |</w:t>
+      </w:r>
+      <w:r>
+        <w:br/>
+      </w:r>
+      <w:r>
+        <w:rPr>
+          <w:rStyle w:val="VerbatimChar"/>
+        </w:rPr>
+        <w:t xml:space="preserve">## |unemployment                            |                                  |</w:t>
+      </w:r>
+      <w:r>
+        <w:br/>
+      </w:r>
+      <w:r>
+        <w:rPr>
+          <w:rStyle w:val="VerbatimChar"/>
+        </w:rPr>
+        <w:t xml:space="preserve">## |-  high                                 |            24 (47.1%)            |</w:t>
+      </w:r>
+      <w:r>
+        <w:br/>
+      </w:r>
+      <w:r>
+        <w:rPr>
+          <w:rStyle w:val="VerbatimChar"/>
+        </w:rPr>
+        <w:t xml:space="preserve">## |-  low                                  |            27 (52.9%)            |</w:t>
+      </w:r>
+      <w:r>
+        <w:br/>
+      </w:r>
+      <w:r>
+        <w:rPr>
+          <w:rStyle w:val="VerbatimChar"/>
+        </w:rPr>
+        <w:t xml:space="preserve">## |-  Missing                              |                0                 |</w:t>
+      </w:r>
+      <w:r>
+        <w:br/>
+      </w:r>
+      <w:r>
+        <w:rPr>
+          <w:rStyle w:val="VerbatimChar"/>
+        </w:rPr>
+        <w:t xml:space="preserve">## |urbanization                            |                                  |</w:t>
+      </w:r>
+      <w:r>
+        <w:br/>
+      </w:r>
+      <w:r>
+        <w:rPr>
+          <w:rStyle w:val="VerbatimChar"/>
+        </w:rPr>
+        <w:t xml:space="preserve">## |-  high                                 |            24 (47.1%)            |</w:t>
+      </w:r>
+      <w:r>
+        <w:br/>
+      </w:r>
+      <w:r>
+        <w:rPr>
+          <w:rStyle w:val="VerbatimChar"/>
+        </w:rPr>
+        <w:t xml:space="preserve">## |-  low                                  |            27 (52.9%)            |</w:t>
+      </w:r>
+      <w:r>
+        <w:br/>
+      </w:r>
+      <w:r>
+        <w:rPr>
+          <w:rStyle w:val="VerbatimChar"/>
+        </w:rPr>
+        <w:t xml:space="preserve">## |-  Missing                              |                0                 |</w:t>
+      </w:r>
+      <w:r>
+        <w:br/>
+      </w:r>
+      <w:r>
+        <w:rPr>
+          <w:rStyle w:val="VerbatimChar"/>
+        </w:rPr>
+        <w:t xml:space="preserve">## |median_household_income                 |                                  |</w:t>
+      </w:r>
+      <w:r>
+        <w:br/>
+      </w:r>
+      <w:r>
+        <w:rPr>
+          <w:rStyle w:val="VerbatimChar"/>
+        </w:rPr>
+        <w:t xml:space="preserve">## |-  Mean (SD)                            |       55223.608 (9208.478)       |</w:t>
+      </w:r>
+      <w:r>
+        <w:br/>
+      </w:r>
+      <w:r>
+        <w:rPr>
+          <w:rStyle w:val="VerbatimChar"/>
+        </w:rPr>
+        <w:t xml:space="preserve">## |-  Median (Q1, Q3)                      | 54916.000 (48657.000, 60719.000) |</w:t>
+      </w:r>
+      <w:r>
+        <w:br/>
+      </w:r>
+      <w:r>
+        <w:rPr>
+          <w:rStyle w:val="VerbatimChar"/>
+        </w:rPr>
+        <w:t xml:space="preserve">## |-  Min - Max                            |      35521.000 - 76165.000       |</w:t>
+      </w:r>
+      <w:r>
+        <w:br/>
+      </w:r>
+      <w:r>
+        <w:rPr>
+          <w:rStyle w:val="VerbatimChar"/>
+        </w:rPr>
+        <w:t xml:space="preserve">## |-  Missing                              |                0                 |</w:t>
+      </w:r>
+      <w:r>
+        <w:br/>
+      </w:r>
+      <w:r>
+        <w:rPr>
+          <w:rStyle w:val="VerbatimChar"/>
+        </w:rPr>
+        <w:t xml:space="preserve">## |perc_population_with_high_school_degree |                                  |</w:t>
+      </w:r>
+      <w:r>
+        <w:br/>
+      </w:r>
+      <w:r>
+        <w:rPr>
+          <w:rStyle w:val="VerbatimChar"/>
+        </w:rPr>
+        <w:t xml:space="preserve">## |-  Mean (SD)                            |          0.869 (0.034)           |</w:t>
+      </w:r>
+      <w:r>
+        <w:br/>
+      </w:r>
+      <w:r>
+        <w:rPr>
+          <w:rStyle w:val="VerbatimChar"/>
+        </w:rPr>
+        <w:t xml:space="preserve">## |-  Median (Q1, Q3)                      |       0.874 (0.841, 0.898)       |</w:t>
+      </w:r>
+      <w:r>
+        <w:br/>
+      </w:r>
+      <w:r>
+        <w:rPr>
+          <w:rStyle w:val="VerbatimChar"/>
+        </w:rPr>
+        <w:t xml:space="preserve">## |-  Min - Max                            |          0.799 - 0.918           |</w:t>
+      </w:r>
+      <w:r>
+        <w:br/>
+      </w:r>
+      <w:r>
+        <w:rPr>
+          <w:rStyle w:val="VerbatimChar"/>
+        </w:rPr>
+        <w:t xml:space="preserve">## |-  Missing                              |                0                 |</w:t>
+      </w:r>
+      <w:r>
+        <w:br/>
+      </w:r>
+      <w:r>
+        <w:rPr>
+          <w:rStyle w:val="VerbatimChar"/>
+        </w:rPr>
+        <w:t xml:space="preserve">## |perc_non_citizen                        |                                  |</w:t>
+      </w:r>
+      <w:r>
+        <w:br/>
+      </w:r>
+      <w:r>
+        <w:rPr>
+          <w:rStyle w:val="VerbatimChar"/>
+        </w:rPr>
+        <w:t xml:space="preserve">## |-  Mean (SD)                            |          0.055 (0.031)           |</w:t>
+      </w:r>
+      <w:r>
+        <w:br/>
+      </w:r>
+      <w:r>
+        <w:rPr>
+          <w:rStyle w:val="VerbatimChar"/>
+        </w:rPr>
+        <w:t xml:space="preserve">## |-  Median (Q1, Q3)                      |       0.045 (0.030, 0.080)       |</w:t>
+      </w:r>
+      <w:r>
+        <w:br/>
+      </w:r>
+      <w:r>
+        <w:rPr>
+          <w:rStyle w:val="VerbatimChar"/>
+        </w:rPr>
+        <w:t xml:space="preserve">## |-  Min - Max                            |          0.010 - 0.130           |</w:t>
+      </w:r>
+      <w:r>
+        <w:br/>
+      </w:r>
+      <w:r>
+        <w:rPr>
+          <w:rStyle w:val="VerbatimChar"/>
+        </w:rPr>
+        <w:t xml:space="preserve">## |-  Missing                              |                3                 |</w:t>
+      </w:r>
+      <w:r>
+        <w:br/>
+      </w:r>
+      <w:r>
+        <w:rPr>
+          <w:rStyle w:val="VerbatimChar"/>
+        </w:rPr>
+        <w:t xml:space="preserve">## |gini_index                              |                                  |</w:t>
+      </w:r>
+      <w:r>
+        <w:br/>
+      </w:r>
+      <w:r>
+        <w:rPr>
+          <w:rStyle w:val="VerbatimChar"/>
+        </w:rPr>
+        <w:t xml:space="preserve">## |-  Mean (SD)                            |          0.454 (0.021)           |</w:t>
+      </w:r>
+      <w:r>
+        <w:br/>
+      </w:r>
+      <w:r>
+        <w:rPr>
+          <w:rStyle w:val="VerbatimChar"/>
+        </w:rPr>
+        <w:t xml:space="preserve">## |-  Median (Q1, Q3)                      |       0.454 (0.440, 0.467)       |</w:t>
+      </w:r>
+      <w:r>
+        <w:br/>
+      </w:r>
+      <w:r>
+        <w:rPr>
+          <w:rStyle w:val="VerbatimChar"/>
+        </w:rPr>
+        <w:t xml:space="preserve">## |-  Min - Max                            |          0.419 - 0.532           |</w:t>
+      </w:r>
+      <w:r>
+        <w:br/>
+      </w:r>
+      <w:r>
+        <w:rPr>
+          <w:rStyle w:val="VerbatimChar"/>
+        </w:rPr>
+        <w:t xml:space="preserve">## |-  Missing                              |                0                 |</w:t>
+      </w:r>
+      <w:r>
+        <w:br/>
+      </w:r>
+      <w:r>
+        <w:rPr>
+          <w:rStyle w:val="VerbatimChar"/>
+        </w:rPr>
+        <w:t xml:space="preserve">## |perc_non_white                          |                                  |</w:t>
+      </w:r>
+      <w:r>
+        <w:br/>
+      </w:r>
+      <w:r>
+        <w:rPr>
+          <w:rStyle w:val="VerbatimChar"/>
+        </w:rPr>
+        <w:t xml:space="preserve">## |-  Mean (SD)                            |          0.316 (0.165)           |</w:t>
+      </w:r>
+      <w:r>
+        <w:br/>
+      </w:r>
+      <w:r>
+        <w:rPr>
+          <w:rStyle w:val="VerbatimChar"/>
+        </w:rPr>
+        <w:t xml:space="preserve">## |-  Median (Q1, Q3)                      |       0.280 (0.195, 0.420)       |</w:t>
+      </w:r>
+      <w:r>
+        <w:br/>
+      </w:r>
+      <w:r>
+        <w:rPr>
+          <w:rStyle w:val="VerbatimChar"/>
+        </w:rPr>
+        <w:t xml:space="preserve">## |-  Min - Max                            |          0.060 - 0.810           |</w:t>
+      </w:r>
+      <w:r>
+        <w:br/>
+      </w:r>
+      <w:r>
+        <w:rPr>
+          <w:rStyle w:val="VerbatimChar"/>
+        </w:rPr>
+        <w:t xml:space="preserve">## |-  Missing                              |                0                 |</w:t>
+      </w:r>
     </w:p>
     <w:p>
       <w:pPr>

</xml_diff>

<commit_message>
Add figure 1, and one sentence for conclusion
</commit_message>
<xml_diff>
--- a/Report.docx
+++ b/Report.docx
@@ -159,7 +159,7 @@
         </w:r>
       </w:hyperlink>
       <w:r>
-        <w:t xml:space="preserve">. In this project, our goal is to use the author’s data to build our own model and check if the author’s conclusion is correct as well as assess if any other factors may play a role in hate crime occurrence. Potential predictors include level of state unemployment (low/high), level of state urbanization (high/low), median household income per state, percentage of adults (&gt;25 yrs.) with a high school degree, percentage of population that are not US citizens, percentage of population that are non-white, Gini index that measuring income inequality (range 0-100). Finding out what factors play a role in the occurrence of hate crimes may be able to help us curb the incidence of these horrible crimes in the United States.</w:t>
+        <w:t xml:space="preserve">. In this project, our goal is to use the author’s data to build our own model, check if the author’s conclusion is correct, as well as assess if any other factors may play a role in hate crime occurrence. Potential predictors include level of state unemployment (low/high), level of state urbanization (high/low), median household income per state, percentage of adults (&gt;25 yrs.) with a high school degree, percentage of population that are not US citizens, percentage of population that are non-white, Gini index that measuring income inequality (range 0-100). Finding out what factors play a role in the occurrence of hate crimes may be able to help us curb the incidence of these horrible crimes in the United States.</w:t>
       </w:r>
     </w:p>
     <w:p>
@@ -598,7 +598,7 @@
         <w:pStyle w:val="FirstParagraph"/>
       </w:pPr>
       <w:r>
-        <w:t xml:space="preserve">The table showed that there were 4 NA’s in the variable</w:t>
+        <w:t xml:space="preserve">Table 1 showed that there were 4 NA’s in the variable</w:t>
       </w:r>
       <w:r>
         <w:t xml:space="preserve"> </w:t>
@@ -958,6 +958,68 @@
     </w:p>
     <w:p>
       <w:pPr>
+        <w:pStyle w:val="FirstParagraph"/>
+      </w:pPr>
+      <w:r>
+        <w:t xml:space="preserve">The final model included</w:t>
+      </w:r>
+      <w:r>
+        <w:t xml:space="preserve"> </w:t>
+      </w:r>
+      <w:r>
+        <w:rPr>
+          <w:rStyle w:val="VerbatimChar"/>
+        </w:rPr>
+        <w:t xml:space="preserve">unemployment</w:t>
+      </w:r>
+      <w:r>
+        <w:t xml:space="preserve">,</w:t>
+      </w:r>
+      <w:r>
+        <w:t xml:space="preserve"> </w:t>
+      </w:r>
+      <w:r>
+        <w:rPr>
+          <w:rStyle w:val="VerbatimChar"/>
+        </w:rPr>
+        <w:t xml:space="preserve">perc_population_with_high_school_degree</w:t>
+      </w:r>
+      <w:r>
+        <w:t xml:space="preserve">. and</w:t>
+      </w:r>
+      <w:r>
+        <w:t xml:space="preserve"> </w:t>
+      </w:r>
+      <w:r>
+        <w:rPr>
+          <w:rStyle w:val="VerbatimChar"/>
+        </w:rPr>
+        <w:t xml:space="preserve">gini_index</w:t>
+      </w:r>
+      <w:r>
+        <w:t xml:space="preserve"> </w:t>
+      </w:r>
+      <w:r>
+        <w:t xml:space="preserve">as predictors, without any interactions. We concluded that</w:t>
+      </w:r>
+      <w:r>
+        <w:t xml:space="preserve"> </w:t>
+      </w:r>
+      <w:r>
+        <w:rPr>
+          <w:rStyle w:val="VerbatimChar"/>
+        </w:rPr>
+        <w:t xml:space="preserve">gini_index</w:t>
+      </w:r>
+      <w:r>
+        <w:t xml:space="preserve"> </w:t>
+      </w:r>
+      <w:r>
+        <w:t xml:space="preserve">was not the only main predictor.</w:t>
+      </w:r>
+    </w:p>
+    <w:p>
+      <w:pPr>
         <w:pStyle w:val="Heading2"/>
       </w:pPr>
       <w:bookmarkStart w:id="47" w:name="references"/>
@@ -1362,6 +1424,71 @@
           <w:rStyle w:val="VerbatimChar"/>
         </w:rPr>
         <w:t xml:space="preserve">## |-  Missing                              |                0                 |</w:t>
+      </w:r>
+    </w:p>
+    <w:p>
+      <w:pPr>
+        <w:pStyle w:val="FirstParagraph"/>
+      </w:pPr>
+      <w:r>
+        <w:drawing>
+          <wp:inline>
+            <wp:extent cx="5334000" cy="3194843"/>
+            <wp:effectExtent b="0" l="0" r="0" t="0"/>
+            <wp:docPr descr="" title="" id="1" name="Picture"/>
+            <a:graphic>
+              <a:graphicData uri="http://schemas.openxmlformats.org/drawingml/2006/picture">
+                <pic:pic>
+                  <pic:nvPicPr>
+                    <pic:cNvPr descr="Report_files/figure-docx/unnamed-chunk-5-1.png" id="0" name="Picture"/>
+                    <pic:cNvPicPr>
+                      <a:picLocks noChangeArrowheads="1" noChangeAspect="1"/>
+                    </pic:cNvPicPr>
+                  </pic:nvPicPr>
+                  <pic:blipFill>
+                    <a:blip r:embed="rId49"/>
+                    <a:stretch>
+                      <a:fillRect/>
+                    </a:stretch>
+                  </pic:blipFill>
+                  <pic:spPr bwMode="auto">
+                    <a:xfrm>
+                      <a:off x="0" y="0"/>
+                      <a:ext cx="5334000" cy="3194843"/>
+                    </a:xfrm>
+                    <a:prstGeom prst="rect">
+                      <a:avLst/>
+                    </a:prstGeom>
+                    <a:noFill/>
+                    <a:ln w="9525">
+                      <a:noFill/>
+                      <a:headEnd/>
+                      <a:tailEnd/>
+                    </a:ln>
+                  </pic:spPr>
+                </pic:pic>
+              </a:graphicData>
+            </a:graphic>
+          </wp:inline>
+        </w:drawing>
+      </w:r>
+      <w:r>
+        <w:t xml:space="preserve"> </w:t>
+      </w:r>
+      <w:r>
+        <w:t xml:space="preserve">Figure 1: Distribution of</w:t>
+      </w:r>
+      <w:r>
+        <w:t xml:space="preserve"> </w:t>
+      </w:r>
+      <w:r>
+        <w:rPr>
+          <w:rStyle w:val="VerbatimChar"/>
+        </w:rPr>
+        <w:t xml:space="preserve">hate_crimes_per_100k_splc</w:t>
+      </w:r>
+      <w:r>
+        <w:t xml:space="preserve">. It’s highly skewed to the right.</w:t>
       </w:r>
     </w:p>
     <w:p>

</xml_diff>

<commit_message>
Add figures and reference them
</commit_message>
<xml_diff>
--- a/Report.docx
+++ b/Report.docx
@@ -291,7 +291,7 @@
         <w:pStyle w:val="BodyText"/>
       </w:pPr>
       <w:r>
-        <w:t xml:space="preserve">Firstly, we generated a descriptive statistics table. This included the mean, standard deviation (SD), median, 25% quantile (Q1), 75% quantile (Q3), minimum value, maximum value, and count of missing values for each numerical variable. For categorical variables, we obtained counts of each level, and a count of missing values.</w:t>
+        <w:t xml:space="preserve">Firstly, we generated a descriptive statistics table (Table 1). This included the mean, standard deviation (SD), median, 25% quantile (Q1), 75% quantile (Q3), minimum value, maximum value, and count of missing values for each numerical variable. For categorical variables, we obtained counts of each level, and a count of missing values.</w:t>
       </w:r>
     </w:p>
     <w:p>
@@ -314,7 +314,7 @@
         <w:t xml:space="preserve"> </w:t>
       </w:r>
       <w:r>
-        <w:t xml:space="preserve">function. We, furthermore, used the</w:t>
+        <w:t xml:space="preserve">function (Figure 1). We, furthermore, used the</w:t>
       </w:r>
       <w:r>
         <w:t xml:space="preserve"> </w:t>
@@ -329,7 +329,7 @@
         <w:t xml:space="preserve"> </w:t>
       </w:r>
       <w:r>
-        <w:t xml:space="preserve">function to find the optimal transformation of the outcome and then double-checked the distribution of transformed outcome.</w:t>
+        <w:t xml:space="preserve">function to find the optimal transformation of the outcome and then double-checked the distribution of transformed outcome (Figure 2,3).</w:t>
       </w:r>
     </w:p>
     <w:p>
@@ -364,7 +364,7 @@
         <w:t xml:space="preserve">state</w:t>
       </w:r>
       <w:r>
-        <w:t xml:space="preserve">, from low hate crime rate to high crime rate to observe any potential outliers.</w:t>
+        <w:t xml:space="preserve">, from low hate crime rate to high crime rate to observe any potential outliers (Figure 4).</w:t>
       </w:r>
     </w:p>
     <w:p>
@@ -670,7 +670,7 @@
         <w:t xml:space="preserve"> </w:t>
       </w:r>
       <w:r>
-        <w:t xml:space="preserve">were similar, about 50% across 51 states. The distribution of the outcome variable was highly skewed to right. The box-cox transformation indicated that a natural logarithm transformation should be applied to the outcome variable. The distribution of transformed outcome variable was approximately normal. The scatter plot indicated that data from</w:t>
+        <w:t xml:space="preserve">were similar, about 50% across 51 states. The distribution of the outcome variable was highly skewed to right (Figure 1). The box-cox transformation indicated that a natural logarithm transformation should be applied to the outcome variable (Figure 2). The distribution of transformed outcome variable was approximately normal (Figure 3). The scatter plot indicated that data from</w:t>
       </w:r>
       <w:r>
         <w:t xml:space="preserve"> </w:t>
@@ -700,7 +700,7 @@
         <w:t xml:space="preserve"> </w:t>
       </w:r>
       <w:r>
-        <w:t xml:space="preserve">could be potential outliers.</w:t>
+        <w:t xml:space="preserve">could be potential outliers (Figure 4).</w:t>
       </w:r>
     </w:p>
     <w:p>
@@ -1488,7 +1488,196 @@
         <w:t xml:space="preserve">hate_crimes_per_100k_splc</w:t>
       </w:r>
       <w:r>
-        <w:t xml:space="preserve">. It’s highly skewed to the right.</w:t>
+        <w:t xml:space="preserve">.</w:t>
+      </w:r>
+    </w:p>
+    <w:p>
+      <w:pPr>
+        <w:pStyle w:val="BodyText"/>
+      </w:pPr>
+      <w:r>
+        <w:drawing>
+          <wp:inline>
+            <wp:extent cx="5334000" cy="3194843"/>
+            <wp:effectExtent b="0" l="0" r="0" t="0"/>
+            <wp:docPr descr="" title="" id="1" name="Picture"/>
+            <a:graphic>
+              <a:graphicData uri="http://schemas.openxmlformats.org/drawingml/2006/picture">
+                <pic:pic>
+                  <pic:nvPicPr>
+                    <pic:cNvPr descr="Report_files/figure-docx/unnamed-chunk-6-1.png" id="0" name="Picture"/>
+                    <pic:cNvPicPr>
+                      <a:picLocks noChangeArrowheads="1" noChangeAspect="1"/>
+                    </pic:cNvPicPr>
+                  </pic:nvPicPr>
+                  <pic:blipFill>
+                    <a:blip r:embed="rId50"/>
+                    <a:stretch>
+                      <a:fillRect/>
+                    </a:stretch>
+                  </pic:blipFill>
+                  <pic:spPr bwMode="auto">
+                    <a:xfrm>
+                      <a:off x="0" y="0"/>
+                      <a:ext cx="5334000" cy="3194843"/>
+                    </a:xfrm>
+                    <a:prstGeom prst="rect">
+                      <a:avLst/>
+                    </a:prstGeom>
+                    <a:noFill/>
+                    <a:ln w="9525">
+                      <a:noFill/>
+                      <a:headEnd/>
+                      <a:tailEnd/>
+                    </a:ln>
+                  </pic:spPr>
+                </pic:pic>
+              </a:graphicData>
+            </a:graphic>
+          </wp:inline>
+        </w:drawing>
+      </w:r>
+      <w:r>
+        <w:t xml:space="preserve"> </w:t>
+      </w:r>
+      <w:r>
+        <w:t xml:space="preserve">Figure 2: Box-Cox transformation.</w:t>
+      </w:r>
+    </w:p>
+    <w:p>
+      <w:pPr>
+        <w:pStyle w:val="BodyText"/>
+      </w:pPr>
+      <w:r>
+        <w:drawing>
+          <wp:inline>
+            <wp:extent cx="5334000" cy="3194843"/>
+            <wp:effectExtent b="0" l="0" r="0" t="0"/>
+            <wp:docPr descr="" title="" id="1" name="Picture"/>
+            <a:graphic>
+              <a:graphicData uri="http://schemas.openxmlformats.org/drawingml/2006/picture">
+                <pic:pic>
+                  <pic:nvPicPr>
+                    <pic:cNvPr descr="Report_files/figure-docx/unnamed-chunk-7-1.png" id="0" name="Picture"/>
+                    <pic:cNvPicPr>
+                      <a:picLocks noChangeArrowheads="1" noChangeAspect="1"/>
+                    </pic:cNvPicPr>
+                  </pic:nvPicPr>
+                  <pic:blipFill>
+                    <a:blip r:embed="rId51"/>
+                    <a:stretch>
+                      <a:fillRect/>
+                    </a:stretch>
+                  </pic:blipFill>
+                  <pic:spPr bwMode="auto">
+                    <a:xfrm>
+                      <a:off x="0" y="0"/>
+                      <a:ext cx="5334000" cy="3194843"/>
+                    </a:xfrm>
+                    <a:prstGeom prst="rect">
+                      <a:avLst/>
+                    </a:prstGeom>
+                    <a:noFill/>
+                    <a:ln w="9525">
+                      <a:noFill/>
+                      <a:headEnd/>
+                      <a:tailEnd/>
+                    </a:ln>
+                  </pic:spPr>
+                </pic:pic>
+              </a:graphicData>
+            </a:graphic>
+          </wp:inline>
+        </w:drawing>
+      </w:r>
+      <w:r>
+        <w:t xml:space="preserve"> </w:t>
+      </w:r>
+      <w:r>
+        <w:t xml:space="preserve">Figure 3: Distribution of</w:t>
+      </w:r>
+      <w:r>
+        <w:t xml:space="preserve"> </w:t>
+      </w:r>
+      <w:r>
+        <w:rPr>
+          <w:rStyle w:val="VerbatimChar"/>
+        </w:rPr>
+        <w:t xml:space="preserve">hate_crimes_per_100k_splc</w:t>
+      </w:r>
+      <w:r>
+        <w:t xml:space="preserve"> </w:t>
+      </w:r>
+      <w:r>
+        <w:t xml:space="preserve">after applied logarithm transformation.</w:t>
+      </w:r>
+    </w:p>
+    <w:p>
+      <w:pPr>
+        <w:pStyle w:val="BodyText"/>
+      </w:pPr>
+      <w:r>
+        <w:drawing>
+          <wp:inline>
+            <wp:extent cx="5334000" cy="3194843"/>
+            <wp:effectExtent b="0" l="0" r="0" t="0"/>
+            <wp:docPr descr="" title="" id="1" name="Picture"/>
+            <a:graphic>
+              <a:graphicData uri="http://schemas.openxmlformats.org/drawingml/2006/picture">
+                <pic:pic>
+                  <pic:nvPicPr>
+                    <pic:cNvPr descr="Report_files/figure-docx/unnamed-chunk-8-1.png" id="0" name="Picture"/>
+                    <pic:cNvPicPr>
+                      <a:picLocks noChangeArrowheads="1" noChangeAspect="1"/>
+                    </pic:cNvPicPr>
+                  </pic:nvPicPr>
+                  <pic:blipFill>
+                    <a:blip r:embed="rId52"/>
+                    <a:stretch>
+                      <a:fillRect/>
+                    </a:stretch>
+                  </pic:blipFill>
+                  <pic:spPr bwMode="auto">
+                    <a:xfrm>
+                      <a:off x="0" y="0"/>
+                      <a:ext cx="5334000" cy="3194843"/>
+                    </a:xfrm>
+                    <a:prstGeom prst="rect">
+                      <a:avLst/>
+                    </a:prstGeom>
+                    <a:noFill/>
+                    <a:ln w="9525">
+                      <a:noFill/>
+                      <a:headEnd/>
+                      <a:tailEnd/>
+                    </a:ln>
+                  </pic:spPr>
+                </pic:pic>
+              </a:graphicData>
+            </a:graphic>
+          </wp:inline>
+        </w:drawing>
+      </w:r>
+      <w:r>
+        <w:t xml:space="preserve"> </w:t>
+      </w:r>
+      <w:r>
+        <w:t xml:space="preserve">Figure 4: Scatter plot of</w:t>
+      </w:r>
+      <w:r>
+        <w:t xml:space="preserve"> </w:t>
+      </w:r>
+      <w:r>
+        <w:rPr>
+          <w:rStyle w:val="VerbatimChar"/>
+        </w:rPr>
+        <w:t xml:space="preserve">hate_crimes_per_100k_splc</w:t>
+      </w:r>
+      <w:r>
+        <w:t xml:space="preserve"> </w:t>
+      </w:r>
+      <w:r>
+        <w:t xml:space="preserve">of each state, from lowest hate crime rate to highest crime rate.</w:t>
       </w:r>
     </w:p>
     <w:p>

</xml_diff>